<commit_message>
Update voor inlevering van GIP Bedrijfsbeheer (GIP/Gip Bedrijfsbeheer.docx)
</commit_message>
<xml_diff>
--- a/Bedrijfsbeheer GIP/Gip Bedrijfsbeheer.docx
+++ b/Bedrijfsbeheer GIP/Gip Bedrijfsbeheer.docx
@@ -10,6 +10,7 @@
           <w:docPartUnique/>
         </w:docPartObj>
       </w:sdtPr>
+      <w:sdtEndPr/>
       <w:sdtContent>
         <w:p>
           <w:r>
@@ -219,6 +220,7 @@
                                     <w:calendar w:val="gregorian"/>
                                   </w:date>
                                 </w:sdtPr>
+                                <w:sdtEndPr/>
                                 <w:sdtContent>
                                   <w:p>
                                     <w:pPr>
@@ -286,6 +288,7 @@
                               <w:calendar w:val="gregorian"/>
                             </w:date>
                           </w:sdtPr>
+                          <w:sdtEndPr/>
                           <w:sdtContent>
                             <w:p>
                               <w:pPr>
@@ -395,6 +398,7 @@
                                     <w:dataBinding w:prefixMappings="xmlns:ns0='http://purl.org/dc/elements/1.1/' xmlns:ns1='http://schemas.openxmlformats.org/package/2006/metadata/core-properties' " w:xpath="/ns1:coreProperties[1]/ns0:title[1]" w:storeItemID="{6C3C8BC8-F283-45AE-878A-BAB7291924A1}"/>
                                     <w:text/>
                                   </w:sdtPr>
+                                  <w:sdtEndPr/>
                                   <w:sdtContent>
                                     <w:r>
                                       <w:rPr>
@@ -421,6 +425,7 @@
                                   <w:dataBinding w:prefixMappings="xmlns:ns0='http://purl.org/dc/elements/1.1/' xmlns:ns1='http://schemas.openxmlformats.org/package/2006/metadata/core-properties' " w:xpath="/ns1:coreProperties[1]/ns0:subject[1]" w:storeItemID="{6C3C8BC8-F283-45AE-878A-BAB7291924A1}"/>
                                   <w:text/>
                                 </w:sdtPr>
+                                <w:sdtEndPr/>
                                 <w:sdtContent>
                                   <w:p>
                                     <w:pPr>
@@ -470,6 +475,7 @@
                                     <w:dataBinding w:prefixMappings="xmlns:ns0='http://purl.org/dc/elements/1.1/' xmlns:ns1='http://schemas.openxmlformats.org/package/2006/metadata/core-properties' " w:xpath="/ns1:coreProperties[1]/ns0:creator[1]" w:storeItemID="{6C3C8BC8-F283-45AE-878A-BAB7291924A1}"/>
                                     <w:text/>
                                   </w:sdtPr>
+                                  <w:sdtEndPr/>
                                   <w:sdtContent>
                                     <w:r>
                                       <w:rPr>
@@ -535,6 +541,7 @@
                               <w:dataBinding w:prefixMappings="xmlns:ns0='http://purl.org/dc/elements/1.1/' xmlns:ns1='http://schemas.openxmlformats.org/package/2006/metadata/core-properties' " w:xpath="/ns1:coreProperties[1]/ns0:title[1]" w:storeItemID="{6C3C8BC8-F283-45AE-878A-BAB7291924A1}"/>
                               <w:text/>
                             </w:sdtPr>
+                            <w:sdtEndPr/>
                             <w:sdtContent>
                               <w:r>
                                 <w:rPr>
@@ -561,6 +568,7 @@
                             <w:dataBinding w:prefixMappings="xmlns:ns0='http://purl.org/dc/elements/1.1/' xmlns:ns1='http://schemas.openxmlformats.org/package/2006/metadata/core-properties' " w:xpath="/ns1:coreProperties[1]/ns0:subject[1]" w:storeItemID="{6C3C8BC8-F283-45AE-878A-BAB7291924A1}"/>
                             <w:text/>
                           </w:sdtPr>
+                          <w:sdtEndPr/>
                           <w:sdtContent>
                             <w:p>
                               <w:pPr>
@@ -610,6 +618,7 @@
                               <w:dataBinding w:prefixMappings="xmlns:ns0='http://purl.org/dc/elements/1.1/' xmlns:ns1='http://schemas.openxmlformats.org/package/2006/metadata/core-properties' " w:xpath="/ns1:coreProperties[1]/ns0:creator[1]" w:storeItemID="{6C3C8BC8-F283-45AE-878A-BAB7291924A1}"/>
                               <w:text/>
                             </w:sdtPr>
+                            <w:sdtEndPr/>
                             <w:sdtContent>
                               <w:r>
                                 <w:rPr>
@@ -961,7 +970,7 @@
           <w:szCs w:val="48"/>
         </w:rPr>
       </w:pPr>
-      <w:bookmarkStart w:id="0" w:name="_Toc527991676"/>
+      <w:bookmarkStart w:id="0" w:name="_Toc528173962"/>
       <w:r>
         <w:rPr>
           <w:sz w:val="48"/>
@@ -1018,6 +1027,13 @@
     </w:p>
     <w:sdt>
       <w:sdtPr>
+        <w:rPr>
+          <w:rFonts w:asciiTheme="minorHAnsi" w:eastAsiaTheme="minorHAnsi" w:hAnsiTheme="minorHAnsi" w:cstheme="minorBidi"/>
+          <w:color w:val="auto"/>
+          <w:sz w:val="22"/>
+          <w:szCs w:val="22"/>
+          <w:lang w:eastAsia="en-US"/>
+        </w:rPr>
         <w:id w:val="-436832592"/>
         <w:docPartObj>
           <w:docPartGallery w:val="Table of Contents"/>
@@ -1026,13 +1042,8 @@
       </w:sdtPr>
       <w:sdtEndPr>
         <w:rPr>
-          <w:rFonts w:asciiTheme="minorHAnsi" w:eastAsiaTheme="minorHAnsi" w:hAnsiTheme="minorHAnsi" w:cstheme="minorBidi"/>
           <w:b/>
           <w:bCs/>
-          <w:color w:val="auto"/>
-          <w:sz w:val="22"/>
-          <w:szCs w:val="22"/>
-          <w:lang w:eastAsia="en-US"/>
         </w:rPr>
       </w:sdtEndPr>
       <w:sdtContent>
@@ -1065,7 +1076,7 @@
           <w:r>
             <w:fldChar w:fldCharType="separate"/>
           </w:r>
-          <w:hyperlink w:anchor="_Toc527991676" w:history="1">
+          <w:hyperlink w:anchor="_Toc528173962" w:history="1">
             <w:r>
               <w:rPr>
                 <w:rStyle w:val="Hyperlink"/>
@@ -1092,7 +1103,7 @@
                 <w:noProof/>
                 <w:webHidden/>
               </w:rPr>
-              <w:instrText xml:space="preserve"> PAGEREF _Toc527991676 \h </w:instrText>
+              <w:instrText xml:space="preserve"> PAGEREF _Toc528173962 \h </w:instrText>
             </w:r>
             <w:r>
               <w:rPr>
@@ -1135,7 +1146,7 @@
               <w:lang w:eastAsia="nl-NL"/>
             </w:rPr>
           </w:pPr>
-          <w:hyperlink w:anchor="_Toc527991677" w:history="1">
+          <w:hyperlink w:anchor="_Toc528173963" w:history="1">
             <w:r>
               <w:rPr>
                 <w:rStyle w:val="Hyperlink"/>
@@ -1162,7 +1173,7 @@
                 <w:noProof/>
                 <w:webHidden/>
               </w:rPr>
-              <w:instrText xml:space="preserve"> PAGEREF _Toc527991677 \h </w:instrText>
+              <w:instrText xml:space="preserve"> PAGEREF _Toc528173963 \h </w:instrText>
             </w:r>
             <w:r>
               <w:rPr>
@@ -1200,10 +1211,12 @@
               <w:tab w:val="right" w:leader="dot" w:pos="9062"/>
             </w:tabs>
             <w:rPr>
+              <w:rFonts w:eastAsiaTheme="minorEastAsia"/>
               <w:noProof/>
+              <w:lang w:eastAsia="nl-NL"/>
             </w:rPr>
           </w:pPr>
-          <w:hyperlink w:anchor="_Toc527991678" w:history="1">
+          <w:hyperlink w:anchor="_Toc528173964" w:history="1">
             <w:r>
               <w:rPr>
                 <w:rStyle w:val="Hyperlink"/>
@@ -1230,7 +1243,7 @@
                 <w:noProof/>
                 <w:webHidden/>
               </w:rPr>
-              <w:instrText xml:space="preserve"> PAGEREF _Toc527991678 \h </w:instrText>
+              <w:instrText xml:space="preserve"> PAGEREF _Toc528173964 \h </w:instrText>
             </w:r>
             <w:r>
               <w:rPr>
@@ -1251,6 +1264,916 @@
                 <w:webHidden/>
               </w:rPr>
               <w:t>3</w:t>
+            </w:r>
+            <w:r>
+              <w:rPr>
+                <w:noProof/>
+                <w:webHidden/>
+              </w:rPr>
+              <w:fldChar w:fldCharType="end"/>
+            </w:r>
+          </w:hyperlink>
+        </w:p>
+        <w:p>
+          <w:pPr>
+            <w:pStyle w:val="Inhopg2"/>
+            <w:tabs>
+              <w:tab w:val="right" w:leader="dot" w:pos="9062"/>
+            </w:tabs>
+            <w:rPr>
+              <w:rFonts w:eastAsiaTheme="minorEastAsia"/>
+              <w:noProof/>
+              <w:lang w:eastAsia="nl-NL"/>
+            </w:rPr>
+          </w:pPr>
+          <w:hyperlink w:anchor="_Toc528173965" w:history="1">
+            <w:r>
+              <w:rPr>
+                <w:rStyle w:val="Hyperlink"/>
+                <w:noProof/>
+              </w:rPr>
+              <w:t>Opstart</w:t>
+            </w:r>
+            <w:r>
+              <w:rPr>
+                <w:noProof/>
+                <w:webHidden/>
+              </w:rPr>
+              <w:tab/>
+            </w:r>
+            <w:r>
+              <w:rPr>
+                <w:noProof/>
+                <w:webHidden/>
+              </w:rPr>
+              <w:fldChar w:fldCharType="begin"/>
+            </w:r>
+            <w:r>
+              <w:rPr>
+                <w:noProof/>
+                <w:webHidden/>
+              </w:rPr>
+              <w:instrText xml:space="preserve"> PAGEREF _Toc528173965 \h </w:instrText>
+            </w:r>
+            <w:r>
+              <w:rPr>
+                <w:noProof/>
+                <w:webHidden/>
+              </w:rPr>
+            </w:r>
+            <w:r>
+              <w:rPr>
+                <w:noProof/>
+                <w:webHidden/>
+              </w:rPr>
+              <w:fldChar w:fldCharType="separate"/>
+            </w:r>
+            <w:r>
+              <w:rPr>
+                <w:noProof/>
+                <w:webHidden/>
+              </w:rPr>
+              <w:t>4</w:t>
+            </w:r>
+            <w:r>
+              <w:rPr>
+                <w:noProof/>
+                <w:webHidden/>
+              </w:rPr>
+              <w:fldChar w:fldCharType="end"/>
+            </w:r>
+          </w:hyperlink>
+        </w:p>
+        <w:p>
+          <w:pPr>
+            <w:pStyle w:val="Inhopg2"/>
+            <w:tabs>
+              <w:tab w:val="right" w:leader="dot" w:pos="9062"/>
+            </w:tabs>
+            <w:rPr>
+              <w:rFonts w:eastAsiaTheme="minorEastAsia"/>
+              <w:noProof/>
+              <w:lang w:eastAsia="nl-NL"/>
+            </w:rPr>
+          </w:pPr>
+          <w:hyperlink w:anchor="_Toc528173966" w:history="1">
+            <w:r>
+              <w:rPr>
+                <w:rStyle w:val="Hyperlink"/>
+                <w:noProof/>
+              </w:rPr>
+              <w:t>Tussentijds</w:t>
+            </w:r>
+            <w:r>
+              <w:rPr>
+                <w:noProof/>
+                <w:webHidden/>
+              </w:rPr>
+              <w:tab/>
+            </w:r>
+            <w:r>
+              <w:rPr>
+                <w:noProof/>
+                <w:webHidden/>
+              </w:rPr>
+              <w:fldChar w:fldCharType="begin"/>
+            </w:r>
+            <w:r>
+              <w:rPr>
+                <w:noProof/>
+                <w:webHidden/>
+              </w:rPr>
+              <w:instrText xml:space="preserve"> PAGEREF _Toc528173966 \h </w:instrText>
+            </w:r>
+            <w:r>
+              <w:rPr>
+                <w:noProof/>
+                <w:webHidden/>
+              </w:rPr>
+            </w:r>
+            <w:r>
+              <w:rPr>
+                <w:noProof/>
+                <w:webHidden/>
+              </w:rPr>
+              <w:fldChar w:fldCharType="separate"/>
+            </w:r>
+            <w:r>
+              <w:rPr>
+                <w:noProof/>
+                <w:webHidden/>
+              </w:rPr>
+              <w:t>5</w:t>
+            </w:r>
+            <w:r>
+              <w:rPr>
+                <w:noProof/>
+                <w:webHidden/>
+              </w:rPr>
+              <w:fldChar w:fldCharType="end"/>
+            </w:r>
+          </w:hyperlink>
+        </w:p>
+        <w:p>
+          <w:pPr>
+            <w:pStyle w:val="Inhopg2"/>
+            <w:tabs>
+              <w:tab w:val="right" w:leader="dot" w:pos="9062"/>
+            </w:tabs>
+            <w:rPr>
+              <w:rFonts w:eastAsiaTheme="minorEastAsia"/>
+              <w:noProof/>
+              <w:lang w:eastAsia="nl-NL"/>
+            </w:rPr>
+          </w:pPr>
+          <w:hyperlink w:anchor="_Toc528173967" w:history="1">
+            <w:r>
+              <w:rPr>
+                <w:rStyle w:val="Hyperlink"/>
+                <w:noProof/>
+              </w:rPr>
+              <w:t>Afsluiten</w:t>
+            </w:r>
+            <w:r>
+              <w:rPr>
+                <w:noProof/>
+                <w:webHidden/>
+              </w:rPr>
+              <w:tab/>
+            </w:r>
+            <w:r>
+              <w:rPr>
+                <w:noProof/>
+                <w:webHidden/>
+              </w:rPr>
+              <w:fldChar w:fldCharType="begin"/>
+            </w:r>
+            <w:r>
+              <w:rPr>
+                <w:noProof/>
+                <w:webHidden/>
+              </w:rPr>
+              <w:instrText xml:space="preserve"> PAGEREF _Toc528173967 \h </w:instrText>
+            </w:r>
+            <w:r>
+              <w:rPr>
+                <w:noProof/>
+                <w:webHidden/>
+              </w:rPr>
+            </w:r>
+            <w:r>
+              <w:rPr>
+                <w:noProof/>
+                <w:webHidden/>
+              </w:rPr>
+              <w:fldChar w:fldCharType="separate"/>
+            </w:r>
+            <w:r>
+              <w:rPr>
+                <w:noProof/>
+                <w:webHidden/>
+              </w:rPr>
+              <w:t>6</w:t>
+            </w:r>
+            <w:r>
+              <w:rPr>
+                <w:noProof/>
+                <w:webHidden/>
+              </w:rPr>
+              <w:fldChar w:fldCharType="end"/>
+            </w:r>
+          </w:hyperlink>
+        </w:p>
+        <w:p>
+          <w:pPr>
+            <w:pStyle w:val="Inhopg1"/>
+            <w:tabs>
+              <w:tab w:val="right" w:leader="dot" w:pos="9062"/>
+            </w:tabs>
+            <w:rPr>
+              <w:rFonts w:eastAsiaTheme="minorEastAsia"/>
+              <w:noProof/>
+              <w:lang w:eastAsia="nl-NL"/>
+            </w:rPr>
+          </w:pPr>
+          <w:hyperlink w:anchor="_Toc528173968" w:history="1">
+            <w:r>
+              <w:rPr>
+                <w:rStyle w:val="Hyperlink"/>
+                <w:noProof/>
+              </w:rPr>
+              <w:t>Functieverdeling</w:t>
+            </w:r>
+            <w:r>
+              <w:rPr>
+                <w:noProof/>
+                <w:webHidden/>
+              </w:rPr>
+              <w:tab/>
+            </w:r>
+            <w:r>
+              <w:rPr>
+                <w:noProof/>
+                <w:webHidden/>
+              </w:rPr>
+              <w:fldChar w:fldCharType="begin"/>
+            </w:r>
+            <w:r>
+              <w:rPr>
+                <w:noProof/>
+                <w:webHidden/>
+              </w:rPr>
+              <w:instrText xml:space="preserve"> PAGEREF _Toc528173968 \h </w:instrText>
+            </w:r>
+            <w:r>
+              <w:rPr>
+                <w:noProof/>
+                <w:webHidden/>
+              </w:rPr>
+            </w:r>
+            <w:r>
+              <w:rPr>
+                <w:noProof/>
+                <w:webHidden/>
+              </w:rPr>
+              <w:fldChar w:fldCharType="separate"/>
+            </w:r>
+            <w:r>
+              <w:rPr>
+                <w:noProof/>
+                <w:webHidden/>
+              </w:rPr>
+              <w:t>7</w:t>
+            </w:r>
+            <w:r>
+              <w:rPr>
+                <w:noProof/>
+                <w:webHidden/>
+              </w:rPr>
+              <w:fldChar w:fldCharType="end"/>
+            </w:r>
+          </w:hyperlink>
+        </w:p>
+        <w:p>
+          <w:pPr>
+            <w:pStyle w:val="Inhopg2"/>
+            <w:tabs>
+              <w:tab w:val="right" w:leader="dot" w:pos="9062"/>
+            </w:tabs>
+            <w:rPr>
+              <w:rFonts w:eastAsiaTheme="minorEastAsia"/>
+              <w:noProof/>
+              <w:lang w:eastAsia="nl-NL"/>
+            </w:rPr>
+          </w:pPr>
+          <w:hyperlink w:anchor="_Toc528173969" w:history="1">
+            <w:r>
+              <w:rPr>
+                <w:rStyle w:val="Hyperlink"/>
+                <w:noProof/>
+              </w:rPr>
+              <w:t>Mijn Functies</w:t>
+            </w:r>
+            <w:r>
+              <w:rPr>
+                <w:noProof/>
+                <w:webHidden/>
+              </w:rPr>
+              <w:tab/>
+            </w:r>
+            <w:r>
+              <w:rPr>
+                <w:noProof/>
+                <w:webHidden/>
+              </w:rPr>
+              <w:fldChar w:fldCharType="begin"/>
+            </w:r>
+            <w:r>
+              <w:rPr>
+                <w:noProof/>
+                <w:webHidden/>
+              </w:rPr>
+              <w:instrText xml:space="preserve"> PAGEREF _Toc528173969 \h </w:instrText>
+            </w:r>
+            <w:r>
+              <w:rPr>
+                <w:noProof/>
+                <w:webHidden/>
+              </w:rPr>
+            </w:r>
+            <w:r>
+              <w:rPr>
+                <w:noProof/>
+                <w:webHidden/>
+              </w:rPr>
+              <w:fldChar w:fldCharType="separate"/>
+            </w:r>
+            <w:r>
+              <w:rPr>
+                <w:noProof/>
+                <w:webHidden/>
+              </w:rPr>
+              <w:t>7</w:t>
+            </w:r>
+            <w:r>
+              <w:rPr>
+                <w:noProof/>
+                <w:webHidden/>
+              </w:rPr>
+              <w:fldChar w:fldCharType="end"/>
+            </w:r>
+          </w:hyperlink>
+        </w:p>
+        <w:p>
+          <w:pPr>
+            <w:pStyle w:val="Inhopg2"/>
+            <w:tabs>
+              <w:tab w:val="right" w:leader="dot" w:pos="9062"/>
+            </w:tabs>
+            <w:rPr>
+              <w:rFonts w:eastAsiaTheme="minorEastAsia"/>
+              <w:noProof/>
+              <w:lang w:eastAsia="nl-NL"/>
+            </w:rPr>
+          </w:pPr>
+          <w:hyperlink w:anchor="_Toc528173970" w:history="1">
+            <w:r>
+              <w:rPr>
+                <w:rStyle w:val="Hyperlink"/>
+                <w:noProof/>
+              </w:rPr>
+              <w:t>Functies in het bedrijf</w:t>
+            </w:r>
+            <w:r>
+              <w:rPr>
+                <w:noProof/>
+                <w:webHidden/>
+              </w:rPr>
+              <w:tab/>
+            </w:r>
+            <w:r>
+              <w:rPr>
+                <w:noProof/>
+                <w:webHidden/>
+              </w:rPr>
+              <w:fldChar w:fldCharType="begin"/>
+            </w:r>
+            <w:r>
+              <w:rPr>
+                <w:noProof/>
+                <w:webHidden/>
+              </w:rPr>
+              <w:instrText xml:space="preserve"> PAGEREF _Toc528173970 \h </w:instrText>
+            </w:r>
+            <w:r>
+              <w:rPr>
+                <w:noProof/>
+                <w:webHidden/>
+              </w:rPr>
+            </w:r>
+            <w:r>
+              <w:rPr>
+                <w:noProof/>
+                <w:webHidden/>
+              </w:rPr>
+              <w:fldChar w:fldCharType="separate"/>
+            </w:r>
+            <w:r>
+              <w:rPr>
+                <w:noProof/>
+                <w:webHidden/>
+              </w:rPr>
+              <w:t>8</w:t>
+            </w:r>
+            <w:r>
+              <w:rPr>
+                <w:noProof/>
+                <w:webHidden/>
+              </w:rPr>
+              <w:fldChar w:fldCharType="end"/>
+            </w:r>
+          </w:hyperlink>
+        </w:p>
+        <w:p>
+          <w:pPr>
+            <w:pStyle w:val="Inhopg1"/>
+            <w:tabs>
+              <w:tab w:val="right" w:leader="dot" w:pos="9062"/>
+            </w:tabs>
+            <w:rPr>
+              <w:rFonts w:eastAsiaTheme="minorEastAsia"/>
+              <w:noProof/>
+              <w:lang w:eastAsia="nl-NL"/>
+            </w:rPr>
+          </w:pPr>
+          <w:hyperlink w:anchor="_Toc528173971" w:history="1">
+            <w:r>
+              <w:rPr>
+                <w:rStyle w:val="Hyperlink"/>
+                <w:noProof/>
+              </w:rPr>
+              <w:t>Besluit</w:t>
+            </w:r>
+            <w:r>
+              <w:rPr>
+                <w:noProof/>
+                <w:webHidden/>
+              </w:rPr>
+              <w:tab/>
+            </w:r>
+            <w:r>
+              <w:rPr>
+                <w:noProof/>
+                <w:webHidden/>
+              </w:rPr>
+              <w:fldChar w:fldCharType="begin"/>
+            </w:r>
+            <w:r>
+              <w:rPr>
+                <w:noProof/>
+                <w:webHidden/>
+              </w:rPr>
+              <w:instrText xml:space="preserve"> PAGEREF _Toc528173971 \h </w:instrText>
+            </w:r>
+            <w:r>
+              <w:rPr>
+                <w:noProof/>
+                <w:webHidden/>
+              </w:rPr>
+            </w:r>
+            <w:r>
+              <w:rPr>
+                <w:noProof/>
+                <w:webHidden/>
+              </w:rPr>
+              <w:fldChar w:fldCharType="separate"/>
+            </w:r>
+            <w:r>
+              <w:rPr>
+                <w:noProof/>
+                <w:webHidden/>
+              </w:rPr>
+              <w:t>9</w:t>
+            </w:r>
+            <w:r>
+              <w:rPr>
+                <w:noProof/>
+                <w:webHidden/>
+              </w:rPr>
+              <w:fldChar w:fldCharType="end"/>
+            </w:r>
+          </w:hyperlink>
+        </w:p>
+        <w:p>
+          <w:pPr>
+            <w:pStyle w:val="Inhopg1"/>
+            <w:tabs>
+              <w:tab w:val="right" w:leader="dot" w:pos="9062"/>
+            </w:tabs>
+            <w:rPr>
+              <w:rFonts w:eastAsiaTheme="minorEastAsia"/>
+              <w:noProof/>
+              <w:lang w:eastAsia="nl-NL"/>
+            </w:rPr>
+          </w:pPr>
+          <w:hyperlink w:anchor="_Toc528173972" w:history="1">
+            <w:r>
+              <w:rPr>
+                <w:rStyle w:val="Hyperlink"/>
+                <w:noProof/>
+              </w:rPr>
+              <w:t>Bijlage</w:t>
+            </w:r>
+            <w:r>
+              <w:rPr>
+                <w:noProof/>
+                <w:webHidden/>
+              </w:rPr>
+              <w:tab/>
+            </w:r>
+            <w:r>
+              <w:rPr>
+                <w:noProof/>
+                <w:webHidden/>
+              </w:rPr>
+              <w:fldChar w:fldCharType="begin"/>
+            </w:r>
+            <w:r>
+              <w:rPr>
+                <w:noProof/>
+                <w:webHidden/>
+              </w:rPr>
+              <w:instrText xml:space="preserve"> PAGEREF _Toc528173972 \h </w:instrText>
+            </w:r>
+            <w:r>
+              <w:rPr>
+                <w:noProof/>
+                <w:webHidden/>
+              </w:rPr>
+            </w:r>
+            <w:r>
+              <w:rPr>
+                <w:noProof/>
+                <w:webHidden/>
+              </w:rPr>
+              <w:fldChar w:fldCharType="separate"/>
+            </w:r>
+            <w:r>
+              <w:rPr>
+                <w:noProof/>
+                <w:webHidden/>
+              </w:rPr>
+              <w:t>10</w:t>
+            </w:r>
+            <w:r>
+              <w:rPr>
+                <w:noProof/>
+                <w:webHidden/>
+              </w:rPr>
+              <w:fldChar w:fldCharType="end"/>
+            </w:r>
+          </w:hyperlink>
+        </w:p>
+        <w:p>
+          <w:pPr>
+            <w:pStyle w:val="Inhopg2"/>
+            <w:tabs>
+              <w:tab w:val="right" w:leader="dot" w:pos="9062"/>
+            </w:tabs>
+            <w:rPr>
+              <w:rFonts w:eastAsiaTheme="minorEastAsia"/>
+              <w:noProof/>
+              <w:lang w:eastAsia="nl-NL"/>
+            </w:rPr>
+          </w:pPr>
+          <w:hyperlink w:anchor="_Toc528173973" w:history="1">
+            <w:r>
+              <w:rPr>
+                <w:rStyle w:val="Hyperlink"/>
+                <w:noProof/>
+              </w:rPr>
+              <w:t>Logboek</w:t>
+            </w:r>
+            <w:r>
+              <w:rPr>
+                <w:noProof/>
+                <w:webHidden/>
+              </w:rPr>
+              <w:tab/>
+            </w:r>
+            <w:r>
+              <w:rPr>
+                <w:noProof/>
+                <w:webHidden/>
+              </w:rPr>
+              <w:fldChar w:fldCharType="begin"/>
+            </w:r>
+            <w:r>
+              <w:rPr>
+                <w:noProof/>
+                <w:webHidden/>
+              </w:rPr>
+              <w:instrText xml:space="preserve"> PAGEREF _Toc528173973 \h </w:instrText>
+            </w:r>
+            <w:r>
+              <w:rPr>
+                <w:noProof/>
+                <w:webHidden/>
+              </w:rPr>
+            </w:r>
+            <w:r>
+              <w:rPr>
+                <w:noProof/>
+                <w:webHidden/>
+              </w:rPr>
+              <w:fldChar w:fldCharType="separate"/>
+            </w:r>
+            <w:r>
+              <w:rPr>
+                <w:noProof/>
+                <w:webHidden/>
+              </w:rPr>
+              <w:t>10</w:t>
+            </w:r>
+            <w:r>
+              <w:rPr>
+                <w:noProof/>
+                <w:webHidden/>
+              </w:rPr>
+              <w:fldChar w:fldCharType="end"/>
+            </w:r>
+          </w:hyperlink>
+        </w:p>
+        <w:p>
+          <w:pPr>
+            <w:pStyle w:val="Inhopg2"/>
+            <w:tabs>
+              <w:tab w:val="right" w:leader="dot" w:pos="9062"/>
+            </w:tabs>
+            <w:rPr>
+              <w:rFonts w:eastAsiaTheme="minorEastAsia"/>
+              <w:noProof/>
+              <w:lang w:eastAsia="nl-NL"/>
+            </w:rPr>
+          </w:pPr>
+          <w:hyperlink w:anchor="_Toc528173974" w:history="1">
+            <w:r>
+              <w:rPr>
+                <w:rStyle w:val="Hyperlink"/>
+                <w:noProof/>
+              </w:rPr>
+              <w:t>Marketing</w:t>
+            </w:r>
+            <w:r>
+              <w:rPr>
+                <w:noProof/>
+                <w:webHidden/>
+              </w:rPr>
+              <w:tab/>
+            </w:r>
+            <w:r>
+              <w:rPr>
+                <w:noProof/>
+                <w:webHidden/>
+              </w:rPr>
+              <w:fldChar w:fldCharType="begin"/>
+            </w:r>
+            <w:r>
+              <w:rPr>
+                <w:noProof/>
+                <w:webHidden/>
+              </w:rPr>
+              <w:instrText xml:space="preserve"> PAGEREF _Toc528173974 \h </w:instrText>
+            </w:r>
+            <w:r>
+              <w:rPr>
+                <w:noProof/>
+                <w:webHidden/>
+              </w:rPr>
+            </w:r>
+            <w:r>
+              <w:rPr>
+                <w:noProof/>
+                <w:webHidden/>
+              </w:rPr>
+              <w:fldChar w:fldCharType="separate"/>
+            </w:r>
+            <w:r>
+              <w:rPr>
+                <w:noProof/>
+                <w:webHidden/>
+              </w:rPr>
+              <w:t>11</w:t>
+            </w:r>
+            <w:r>
+              <w:rPr>
+                <w:noProof/>
+                <w:webHidden/>
+              </w:rPr>
+              <w:fldChar w:fldCharType="end"/>
+            </w:r>
+          </w:hyperlink>
+        </w:p>
+        <w:p>
+          <w:pPr>
+            <w:pStyle w:val="Inhopg2"/>
+            <w:tabs>
+              <w:tab w:val="right" w:leader="dot" w:pos="9062"/>
+            </w:tabs>
+            <w:rPr>
+              <w:rFonts w:eastAsiaTheme="minorEastAsia"/>
+              <w:noProof/>
+              <w:lang w:eastAsia="nl-NL"/>
+            </w:rPr>
+          </w:pPr>
+          <w:hyperlink w:anchor="_Toc528173975" w:history="1">
+            <w:r>
+              <w:rPr>
+                <w:rStyle w:val="Hyperlink"/>
+                <w:noProof/>
+              </w:rPr>
+              <w:t>Verkoop / Aankoop</w:t>
+            </w:r>
+            <w:r>
+              <w:rPr>
+                <w:noProof/>
+                <w:webHidden/>
+              </w:rPr>
+              <w:tab/>
+            </w:r>
+            <w:r>
+              <w:rPr>
+                <w:noProof/>
+                <w:webHidden/>
+              </w:rPr>
+              <w:fldChar w:fldCharType="begin"/>
+            </w:r>
+            <w:r>
+              <w:rPr>
+                <w:noProof/>
+                <w:webHidden/>
+              </w:rPr>
+              <w:instrText xml:space="preserve"> PAGEREF _Toc528173975 \h </w:instrText>
+            </w:r>
+            <w:r>
+              <w:rPr>
+                <w:noProof/>
+                <w:webHidden/>
+              </w:rPr>
+            </w:r>
+            <w:r>
+              <w:rPr>
+                <w:noProof/>
+                <w:webHidden/>
+              </w:rPr>
+              <w:fldChar w:fldCharType="separate"/>
+            </w:r>
+            <w:r>
+              <w:rPr>
+                <w:noProof/>
+                <w:webHidden/>
+              </w:rPr>
+              <w:t>12</w:t>
+            </w:r>
+            <w:r>
+              <w:rPr>
+                <w:noProof/>
+                <w:webHidden/>
+              </w:rPr>
+              <w:fldChar w:fldCharType="end"/>
+            </w:r>
+          </w:hyperlink>
+        </w:p>
+        <w:p>
+          <w:pPr>
+            <w:pStyle w:val="Inhopg2"/>
+            <w:tabs>
+              <w:tab w:val="right" w:leader="dot" w:pos="9062"/>
+            </w:tabs>
+            <w:rPr>
+              <w:rFonts w:eastAsiaTheme="minorEastAsia"/>
+              <w:noProof/>
+              <w:lang w:eastAsia="nl-NL"/>
+            </w:rPr>
+          </w:pPr>
+          <w:hyperlink w:anchor="_Toc528173976" w:history="1">
+            <w:r>
+              <w:rPr>
+                <w:rStyle w:val="Hyperlink"/>
+                <w:noProof/>
+              </w:rPr>
+              <w:t>Ondernemingsplan</w:t>
+            </w:r>
+            <w:r>
+              <w:rPr>
+                <w:noProof/>
+                <w:webHidden/>
+              </w:rPr>
+              <w:tab/>
+            </w:r>
+            <w:r>
+              <w:rPr>
+                <w:noProof/>
+                <w:webHidden/>
+              </w:rPr>
+              <w:fldChar w:fldCharType="begin"/>
+            </w:r>
+            <w:r>
+              <w:rPr>
+                <w:noProof/>
+                <w:webHidden/>
+              </w:rPr>
+              <w:instrText xml:space="preserve"> PAGEREF _Toc528173976 \h </w:instrText>
+            </w:r>
+            <w:r>
+              <w:rPr>
+                <w:noProof/>
+                <w:webHidden/>
+              </w:rPr>
+            </w:r>
+            <w:r>
+              <w:rPr>
+                <w:noProof/>
+                <w:webHidden/>
+              </w:rPr>
+              <w:fldChar w:fldCharType="separate"/>
+            </w:r>
+            <w:r>
+              <w:rPr>
+                <w:noProof/>
+                <w:webHidden/>
+              </w:rPr>
+              <w:t>13</w:t>
+            </w:r>
+            <w:r>
+              <w:rPr>
+                <w:noProof/>
+                <w:webHidden/>
+              </w:rPr>
+              <w:fldChar w:fldCharType="end"/>
+            </w:r>
+          </w:hyperlink>
+        </w:p>
+        <w:p>
+          <w:pPr>
+            <w:pStyle w:val="Inhopg2"/>
+            <w:tabs>
+              <w:tab w:val="right" w:leader="dot" w:pos="9062"/>
+            </w:tabs>
+            <w:rPr>
+              <w:rFonts w:eastAsiaTheme="minorEastAsia"/>
+              <w:noProof/>
+              <w:lang w:eastAsia="nl-NL"/>
+            </w:rPr>
+          </w:pPr>
+          <w:hyperlink w:anchor="_Toc528173977" w:history="1">
+            <w:r>
+              <w:rPr>
+                <w:rStyle w:val="Hyperlink"/>
+                <w:noProof/>
+              </w:rPr>
+              <w:t>Organogram</w:t>
+            </w:r>
+            <w:r>
+              <w:rPr>
+                <w:noProof/>
+                <w:webHidden/>
+              </w:rPr>
+              <w:tab/>
+            </w:r>
+            <w:r>
+              <w:rPr>
+                <w:noProof/>
+                <w:webHidden/>
+              </w:rPr>
+              <w:fldChar w:fldCharType="begin"/>
+            </w:r>
+            <w:r>
+              <w:rPr>
+                <w:noProof/>
+                <w:webHidden/>
+              </w:rPr>
+              <w:instrText xml:space="preserve"> PAGEREF _Toc528173977 \h </w:instrText>
+            </w:r>
+            <w:r>
+              <w:rPr>
+                <w:noProof/>
+                <w:webHidden/>
+              </w:rPr>
+            </w:r>
+            <w:r>
+              <w:rPr>
+                <w:noProof/>
+                <w:webHidden/>
+              </w:rPr>
+              <w:fldChar w:fldCharType="separate"/>
+            </w:r>
+            <w:r>
+              <w:rPr>
+                <w:noProof/>
+                <w:webHidden/>
+              </w:rPr>
+              <w:t>14</w:t>
             </w:r>
             <w:r>
               <w:rPr>
@@ -1286,7 +2209,7 @@
           <w:szCs w:val="72"/>
         </w:rPr>
       </w:pPr>
-      <w:bookmarkStart w:id="1" w:name="_Toc527991677"/>
+      <w:bookmarkStart w:id="1" w:name="_Toc528173963"/>
       <w:r>
         <w:rPr>
           <w:sz w:val="72"/>
@@ -1306,7 +2229,7 @@
           <w:szCs w:val="32"/>
         </w:rPr>
       </w:pPr>
-      <w:bookmarkStart w:id="2" w:name="_Toc527991678"/>
+      <w:bookmarkStart w:id="2" w:name="_Toc528173964"/>
       <w:r>
         <w:rPr>
           <w:sz w:val="32"/>
@@ -1316,13 +2239,620 @@
       </w:r>
       <w:bookmarkEnd w:id="2"/>
     </w:p>
-    <w:p>
-      <w:bookmarkStart w:id="3" w:name="_GoBack"/>
+    <w:p/>
+    <w:p>
+      <w:r>
+        <w:t>In het schooljaar 2017-2018 begon mijn vorige groepsleden en ik aan de eerste voorbereidingen</w:t>
+      </w:r>
+      <w:r>
+        <w:t xml:space="preserve"> om een studentenonderneming op te starten.</w:t>
+      </w:r>
+    </w:p>
+    <w:p>
+      <w:r>
+        <w:t xml:space="preserve">Na het idee van vorig jaar hebben we gekozen om toch in de IT-sector een bedrijf op te starten. Na wat research en aansturing van de leerkracht hebben we gekozen om een samenwerking met 5IB aan te gaan. Meer bepaald zouden wij ons vooral richten op nieuwe hardware verkopen en samenstellen, verder ook enige service lenen naar het opzetten naar nieuwe systemen. 5IB zal zich momenteel hoofdzakelijk richten op het </w:t>
+      </w:r>
+      <w:proofErr w:type="spellStart"/>
+      <w:r>
+        <w:t>Refurbishen</w:t>
+      </w:r>
+      <w:proofErr w:type="spellEnd"/>
+      <w:r>
+        <w:t xml:space="preserve">  van oude hardware en hierdoor</w:t>
+      </w:r>
+      <w:r>
+        <w:t xml:space="preserve"> een veel meer </w:t>
+      </w:r>
+      <w:r>
+        <w:tab/>
+        <w:t xml:space="preserve"> </w:t>
+      </w:r>
+      <w:proofErr w:type="spellStart"/>
+      <w:r>
+        <w:t>cost-</w:t>
+      </w:r>
+      <w:r>
+        <w:t>effective</w:t>
+      </w:r>
+      <w:proofErr w:type="spellEnd"/>
+      <w:r>
+        <w:t xml:space="preserve"> systeem aanbieden. </w:t>
+      </w:r>
+    </w:p>
+    <w:p>
+      <w:r>
+        <w:t xml:space="preserve">Na enige uitleg van de leerkracht hadden we een groot </w:t>
+      </w:r>
+      <w:proofErr w:type="spellStart"/>
+      <w:r>
+        <w:t>genoege</w:t>
+      </w:r>
+      <w:proofErr w:type="spellEnd"/>
+      <w:r>
+        <w:t xml:space="preserve"> basis om verder te gaan.</w:t>
+      </w:r>
+    </w:p>
+    <w:p>
+      <w:r>
+        <w:t>Het aandeelhouders zoeken is momenteel nog in volle opstart.</w:t>
+      </w:r>
+    </w:p>
+    <w:p>
+      <w:r>
+        <w:br w:type="page"/>
+      </w:r>
+    </w:p>
+    <w:p>
+      <w:pPr>
+        <w:pStyle w:val="Kop2"/>
+        <w:rPr>
+          <w:sz w:val="32"/>
+          <w:szCs w:val="32"/>
+        </w:rPr>
+      </w:pPr>
+      <w:bookmarkStart w:id="3" w:name="_Toc528173965"/>
+      <w:r>
+        <w:rPr>
+          <w:sz w:val="32"/>
+          <w:szCs w:val="32"/>
+        </w:rPr>
+        <w:lastRenderedPageBreak/>
+        <w:t>Opstart</w:t>
+      </w:r>
       <w:bookmarkEnd w:id="3"/>
     </w:p>
+    <w:p>
+      <w:pPr>
+        <w:rPr>
+          <w:sz w:val="32"/>
+          <w:szCs w:val="32"/>
+        </w:rPr>
+      </w:pPr>
+    </w:p>
+    <w:p>
+      <w:r>
+        <w:t xml:space="preserve">Wij zelf hadden het geluk dat de bankrekening vrij snel geopend was door de inzet van de rest van mijn team, meer bepaald begin oktober. </w:t>
+      </w:r>
+    </w:p>
+    <w:p>
+      <w:r>
+        <w:t>De verdere opstart was stevig vertraagd door het nog niet gefinaliseerde deel van de opstart en verder nog niet alle uitwerkingen gedaan.</w:t>
+      </w:r>
+    </w:p>
+    <w:p>
+      <w:r>
+        <w:t>Maar nog steeds hebben we er in geslaagd een domein succesvol aan te vragen en verder ook een organogram op te stellen.</w:t>
+      </w:r>
+      <w:r>
+        <w:t xml:space="preserve"> Meer bepaald itissues.be .</w:t>
+      </w:r>
+    </w:p>
+    <w:p>
+      <w:r>
+        <w:t xml:space="preserve">Verder hebben we ook veel tijd geïnvesteerd om een goede huisstijl op te stellen die goed </w:t>
+      </w:r>
+      <w:r>
+        <w:t xml:space="preserve">de connectie tussen de 2 </w:t>
+      </w:r>
+      <w:proofErr w:type="spellStart"/>
+      <w:r>
+        <w:t>ITIssues</w:t>
+      </w:r>
+      <w:proofErr w:type="spellEnd"/>
+      <w:r>
+        <w:t xml:space="preserve"> bedrijven goed stelt. </w:t>
+      </w:r>
+      <w:r>
+        <w:t xml:space="preserve"> </w:t>
+      </w:r>
+      <w:r>
+        <w:br/>
+      </w:r>
+      <w:bookmarkStart w:id="4" w:name="_GoBack"/>
+      <w:bookmarkEnd w:id="4"/>
+    </w:p>
+    <w:p>
+      <w:r>
+        <w:t>Het organogram was verder ook geen simpele taak om te volbrengen sinds onze klas heel veel de zelfde kwaliteiten heeft, na veel bespreking zijn we toch uiteindelijk tot een consensus gekomen.</w:t>
+      </w:r>
+      <w:r>
+        <w:t xml:space="preserve"> Zie bijlage organogram.</w:t>
+      </w:r>
+      <w:r>
+        <w:t xml:space="preserve"> </w:t>
+      </w:r>
+    </w:p>
+    <w:p>
+      <w:pPr>
+        <w:rPr>
+          <w:rFonts w:asciiTheme="majorHAnsi" w:eastAsiaTheme="majorEastAsia" w:hAnsiTheme="majorHAnsi" w:cstheme="majorBidi"/>
+          <w:color w:val="374C80" w:themeColor="accent1" w:themeShade="BF"/>
+          <w:sz w:val="32"/>
+          <w:szCs w:val="32"/>
+        </w:rPr>
+      </w:pPr>
+      <w:r>
+        <w:t>De facturen zijn ook al degelijk v</w:t>
+      </w:r>
+      <w:r>
+        <w:t xml:space="preserve">erwerkt in een mooie huisstijl. </w:t>
+      </w:r>
+      <w:r>
+        <w:br/>
+      </w:r>
+      <w:r>
+        <w:t>Zie bijlage Verkoop / Aankoop.</w:t>
+      </w:r>
+      <w:r>
+        <w:rPr>
+          <w:sz w:val="32"/>
+          <w:szCs w:val="32"/>
+        </w:rPr>
+        <w:br w:type="page"/>
+      </w:r>
+    </w:p>
+    <w:p>
+      <w:pPr>
+        <w:pStyle w:val="Kop2"/>
+        <w:rPr>
+          <w:sz w:val="32"/>
+          <w:szCs w:val="32"/>
+        </w:rPr>
+      </w:pPr>
+      <w:bookmarkStart w:id="5" w:name="_Toc528173966"/>
+      <w:r>
+        <w:rPr>
+          <w:sz w:val="32"/>
+          <w:szCs w:val="32"/>
+        </w:rPr>
+        <w:lastRenderedPageBreak/>
+        <w:t>Tussentijds</w:t>
+      </w:r>
+      <w:bookmarkEnd w:id="5"/>
+    </w:p>
+    <w:p/>
+    <w:p>
+      <w:pPr>
+        <w:rPr>
+          <w:rFonts w:asciiTheme="majorHAnsi" w:eastAsiaTheme="majorEastAsia" w:hAnsiTheme="majorHAnsi" w:cstheme="majorBidi"/>
+          <w:color w:val="374C80" w:themeColor="accent1" w:themeShade="BF"/>
+          <w:sz w:val="26"/>
+          <w:szCs w:val="26"/>
+        </w:rPr>
+      </w:pPr>
+      <w:r>
+        <w:br w:type="page"/>
+      </w:r>
+    </w:p>
+    <w:p>
+      <w:pPr>
+        <w:pStyle w:val="Kop2"/>
+        <w:rPr>
+          <w:sz w:val="32"/>
+          <w:szCs w:val="32"/>
+        </w:rPr>
+      </w:pPr>
+      <w:bookmarkStart w:id="6" w:name="_Toc528173967"/>
+      <w:r>
+        <w:rPr>
+          <w:sz w:val="32"/>
+          <w:szCs w:val="32"/>
+        </w:rPr>
+        <w:lastRenderedPageBreak/>
+        <w:t>Afsluiten</w:t>
+      </w:r>
+      <w:bookmarkEnd w:id="6"/>
+    </w:p>
+    <w:p/>
+    <w:p>
+      <w:r>
+        <w:br w:type="page"/>
+      </w:r>
+    </w:p>
+    <w:p>
+      <w:pPr>
+        <w:pStyle w:val="Kop1"/>
+        <w:rPr>
+          <w:sz w:val="72"/>
+          <w:szCs w:val="72"/>
+        </w:rPr>
+      </w:pPr>
+      <w:bookmarkStart w:id="7" w:name="_Toc528173968"/>
+      <w:r>
+        <w:rPr>
+          <w:sz w:val="72"/>
+          <w:szCs w:val="72"/>
+        </w:rPr>
+        <w:lastRenderedPageBreak/>
+        <w:t>Functieverdeling</w:t>
+      </w:r>
+      <w:bookmarkEnd w:id="7"/>
+    </w:p>
+    <w:p/>
+    <w:p>
+      <w:pPr>
+        <w:pStyle w:val="Kop2"/>
+        <w:rPr>
+          <w:sz w:val="32"/>
+          <w:szCs w:val="32"/>
+        </w:rPr>
+      </w:pPr>
+      <w:bookmarkStart w:id="8" w:name="_Toc528173969"/>
+      <w:r>
+        <w:rPr>
+          <w:sz w:val="32"/>
+          <w:szCs w:val="32"/>
+        </w:rPr>
+        <w:t>Mijn Functies</w:t>
+      </w:r>
+      <w:bookmarkEnd w:id="8"/>
+    </w:p>
+    <w:p/>
+    <w:p>
+      <w:r>
+        <w:br w:type="page"/>
+      </w:r>
+    </w:p>
+    <w:p>
+      <w:pPr>
+        <w:pStyle w:val="Kop2"/>
+        <w:rPr>
+          <w:sz w:val="32"/>
+          <w:szCs w:val="32"/>
+        </w:rPr>
+      </w:pPr>
+      <w:bookmarkStart w:id="9" w:name="_Toc528173970"/>
+      <w:r>
+        <w:rPr>
+          <w:sz w:val="32"/>
+          <w:szCs w:val="32"/>
+        </w:rPr>
+        <w:lastRenderedPageBreak/>
+        <w:t>Functies in het bedrijf</w:t>
+      </w:r>
+      <w:bookmarkEnd w:id="9"/>
+    </w:p>
+    <w:p/>
+    <w:p>
+      <w:r>
+        <w:br w:type="page"/>
+      </w:r>
+    </w:p>
+    <w:p>
+      <w:pPr>
+        <w:pStyle w:val="Kop1"/>
+        <w:rPr>
+          <w:sz w:val="72"/>
+          <w:szCs w:val="72"/>
+        </w:rPr>
+      </w:pPr>
+      <w:bookmarkStart w:id="10" w:name="_Toc528173971"/>
+      <w:r>
+        <w:rPr>
+          <w:sz w:val="72"/>
+          <w:szCs w:val="72"/>
+        </w:rPr>
+        <w:lastRenderedPageBreak/>
+        <w:t>Besluit</w:t>
+      </w:r>
+      <w:bookmarkEnd w:id="10"/>
+    </w:p>
+    <w:p/>
+    <w:p>
+      <w:r>
+        <w:br w:type="page"/>
+      </w:r>
+    </w:p>
+    <w:p>
+      <w:pPr>
+        <w:pStyle w:val="Kop1"/>
+        <w:rPr>
+          <w:sz w:val="72"/>
+          <w:szCs w:val="72"/>
+        </w:rPr>
+      </w:pPr>
+      <w:bookmarkStart w:id="11" w:name="_Toc528173972"/>
+      <w:r>
+        <w:rPr>
+          <w:sz w:val="72"/>
+          <w:szCs w:val="72"/>
+        </w:rPr>
+        <w:lastRenderedPageBreak/>
+        <w:t>Bijlage</w:t>
+      </w:r>
+      <w:bookmarkEnd w:id="11"/>
+    </w:p>
+    <w:p/>
+    <w:p>
+      <w:pPr>
+        <w:pStyle w:val="Kop2"/>
+        <w:rPr>
+          <w:sz w:val="32"/>
+          <w:szCs w:val="32"/>
+        </w:rPr>
+      </w:pPr>
+      <w:bookmarkStart w:id="12" w:name="_Toc528173973"/>
+      <w:r>
+        <w:rPr>
+          <w:sz w:val="32"/>
+          <w:szCs w:val="32"/>
+        </w:rPr>
+        <w:t>Logboek</w:t>
+      </w:r>
+      <w:bookmarkEnd w:id="12"/>
+    </w:p>
+    <w:p/>
+    <w:p>
+      <w:r>
+        <w:br w:type="page"/>
+      </w:r>
+    </w:p>
+    <w:p>
+      <w:pPr>
+        <w:pStyle w:val="Kop2"/>
+        <w:rPr>
+          <w:sz w:val="32"/>
+          <w:szCs w:val="32"/>
+        </w:rPr>
+      </w:pPr>
+      <w:bookmarkStart w:id="13" w:name="_Toc528173974"/>
+      <w:r>
+        <w:rPr>
+          <w:sz w:val="32"/>
+          <w:szCs w:val="32"/>
+        </w:rPr>
+        <w:lastRenderedPageBreak/>
+        <w:t>Marketing</w:t>
+      </w:r>
+      <w:bookmarkEnd w:id="13"/>
+    </w:p>
+    <w:p/>
+    <w:p>
+      <w:r>
+        <w:br w:type="page"/>
+      </w:r>
+    </w:p>
+    <w:p>
+      <w:pPr>
+        <w:pStyle w:val="Kop2"/>
+        <w:rPr>
+          <w:sz w:val="32"/>
+          <w:szCs w:val="32"/>
+        </w:rPr>
+      </w:pPr>
+      <w:bookmarkStart w:id="14" w:name="_Toc528173975"/>
+      <w:r>
+        <w:rPr>
+          <w:sz w:val="32"/>
+          <w:szCs w:val="32"/>
+        </w:rPr>
+        <w:lastRenderedPageBreak/>
+        <w:t>Verkoop / Aankoop</w:t>
+      </w:r>
+      <w:bookmarkEnd w:id="14"/>
+    </w:p>
+    <w:p/>
+    <w:p>
+      <w:r>
+        <w:t>Verkoopfactuur:</w:t>
+      </w:r>
+    </w:p>
+    <w:p>
+      <w:r>
+        <w:rPr>
+          <w:noProof/>
+        </w:rPr>
+        <w:drawing>
+          <wp:inline distT="0" distB="0" distL="0" distR="0" wp14:anchorId="1A10DA91" wp14:editId="479652AC">
+            <wp:extent cx="5817043" cy="4000500"/>
+            <wp:effectExtent l="0" t="0" r="0" b="0"/>
+            <wp:docPr id="10" name="Afbeelding 10"/>
+            <wp:cNvGraphicFramePr>
+              <a:graphicFrameLocks xmlns:a="http://schemas.openxmlformats.org/drawingml/2006/main" noChangeAspect="1"/>
+            </wp:cNvGraphicFramePr>
+            <a:graphic xmlns:a="http://schemas.openxmlformats.org/drawingml/2006/main">
+              <a:graphicData uri="http://schemas.openxmlformats.org/drawingml/2006/picture">
+                <pic:pic xmlns:pic="http://schemas.openxmlformats.org/drawingml/2006/picture">
+                  <pic:nvPicPr>
+                    <pic:cNvPr id="1" name=""/>
+                    <pic:cNvPicPr/>
+                  </pic:nvPicPr>
+                  <pic:blipFill>
+                    <a:blip r:embed="rId12"/>
+                    <a:stretch>
+                      <a:fillRect/>
+                    </a:stretch>
+                  </pic:blipFill>
+                  <pic:spPr>
+                    <a:xfrm>
+                      <a:off x="0" y="0"/>
+                      <a:ext cx="5825755" cy="4006491"/>
+                    </a:xfrm>
+                    <a:prstGeom prst="rect">
+                      <a:avLst/>
+                    </a:prstGeom>
+                  </pic:spPr>
+                </pic:pic>
+              </a:graphicData>
+            </a:graphic>
+          </wp:inline>
+        </w:drawing>
+      </w:r>
+    </w:p>
+    <w:p>
+      <w:r>
+        <w:t>Stockbeheer:</w:t>
+      </w:r>
+      <w:r>
+        <w:rPr>
+          <w:noProof/>
+        </w:rPr>
+        <w:t xml:space="preserve"> </w:t>
+      </w:r>
+      <w:r>
+        <w:rPr>
+          <w:noProof/>
+        </w:rPr>
+        <w:drawing>
+          <wp:inline distT="0" distB="0" distL="0" distR="0" wp14:anchorId="208E9756" wp14:editId="593DB366">
+            <wp:extent cx="5603482" cy="3733800"/>
+            <wp:effectExtent l="0" t="0" r="0" b="0"/>
+            <wp:docPr id="11" name="Afbeelding 11"/>
+            <wp:cNvGraphicFramePr>
+              <a:graphicFrameLocks xmlns:a="http://schemas.openxmlformats.org/drawingml/2006/main" noChangeAspect="1"/>
+            </wp:cNvGraphicFramePr>
+            <a:graphic xmlns:a="http://schemas.openxmlformats.org/drawingml/2006/main">
+              <a:graphicData uri="http://schemas.openxmlformats.org/drawingml/2006/picture">
+                <pic:pic xmlns:pic="http://schemas.openxmlformats.org/drawingml/2006/picture">
+                  <pic:nvPicPr>
+                    <pic:cNvPr id="1" name=""/>
+                    <pic:cNvPicPr/>
+                  </pic:nvPicPr>
+                  <pic:blipFill>
+                    <a:blip r:embed="rId13"/>
+                    <a:stretch>
+                      <a:fillRect/>
+                    </a:stretch>
+                  </pic:blipFill>
+                  <pic:spPr>
+                    <a:xfrm>
+                      <a:off x="0" y="0"/>
+                      <a:ext cx="5639299" cy="3757666"/>
+                    </a:xfrm>
+                    <a:prstGeom prst="rect">
+                      <a:avLst/>
+                    </a:prstGeom>
+                  </pic:spPr>
+                </pic:pic>
+              </a:graphicData>
+            </a:graphic>
+          </wp:inline>
+        </w:drawing>
+      </w:r>
+    </w:p>
+    <w:p/>
+    <w:p>
+      <w:pPr>
+        <w:pStyle w:val="Kop2"/>
+        <w:rPr>
+          <w:sz w:val="32"/>
+          <w:szCs w:val="32"/>
+        </w:rPr>
+      </w:pPr>
+      <w:bookmarkStart w:id="15" w:name="_Toc528173976"/>
+      <w:r>
+        <w:rPr>
+          <w:sz w:val="32"/>
+          <w:szCs w:val="32"/>
+        </w:rPr>
+        <w:t>Ondernemingsplan</w:t>
+      </w:r>
+      <w:bookmarkEnd w:id="15"/>
+    </w:p>
+    <w:p/>
+    <w:p>
+      <w:r>
+        <w:br w:type="page"/>
+      </w:r>
+    </w:p>
+    <w:p>
+      <w:pPr>
+        <w:pStyle w:val="Kop2"/>
+        <w:rPr>
+          <w:sz w:val="32"/>
+          <w:szCs w:val="32"/>
+        </w:rPr>
+      </w:pPr>
+      <w:bookmarkStart w:id="16" w:name="_Toc528173977"/>
+      <w:r>
+        <w:rPr>
+          <w:sz w:val="32"/>
+          <w:szCs w:val="32"/>
+        </w:rPr>
+        <w:lastRenderedPageBreak/>
+        <w:t>Organogram</w:t>
+      </w:r>
+      <w:bookmarkEnd w:id="16"/>
+    </w:p>
+    <w:p/>
+    <w:p>
+      <w:r>
+        <w:rPr>
+          <w:noProof/>
+        </w:rPr>
+        <w:drawing>
+          <wp:inline distT="0" distB="0" distL="0" distR="0" wp14:anchorId="3BE1F7F5" wp14:editId="40A0F5A2">
+            <wp:extent cx="8175993" cy="5495783"/>
+            <wp:effectExtent l="6668" t="0" r="3492" b="3493"/>
+            <wp:docPr id="9" name="Afbeelding 9" descr="C:\Users\user\Downloads\organogram.PNG"/>
+            <wp:cNvGraphicFramePr>
+              <a:graphicFrameLocks xmlns:a="http://schemas.openxmlformats.org/drawingml/2006/main" noChangeAspect="1"/>
+            </wp:cNvGraphicFramePr>
+            <a:graphic xmlns:a="http://schemas.openxmlformats.org/drawingml/2006/main">
+              <a:graphicData uri="http://schemas.openxmlformats.org/drawingml/2006/picture">
+                <pic:pic xmlns:pic="http://schemas.openxmlformats.org/drawingml/2006/picture">
+                  <pic:nvPicPr>
+                    <pic:cNvPr id="0" name="Picture 3" descr="C:\Users\user\Downloads\organogram.PNG"/>
+                    <pic:cNvPicPr>
+                      <a:picLocks noChangeAspect="1" noChangeArrowheads="1"/>
+                    </pic:cNvPicPr>
+                  </pic:nvPicPr>
+                  <pic:blipFill>
+                    <a:blip r:embed="rId14">
+                      <a:extLst>
+                        <a:ext uri="{28A0092B-C50C-407E-A947-70E740481C1C}">
+                          <a14:useLocalDpi xmlns:a14="http://schemas.microsoft.com/office/drawing/2010/main" val="0"/>
+                        </a:ext>
+                      </a:extLst>
+                    </a:blip>
+                    <a:srcRect/>
+                    <a:stretch>
+                      <a:fillRect/>
+                    </a:stretch>
+                  </pic:blipFill>
+                  <pic:spPr bwMode="auto">
+                    <a:xfrm rot="5400000">
+                      <a:off x="0" y="0"/>
+                      <a:ext cx="8208020" cy="5517311"/>
+                    </a:xfrm>
+                    <a:prstGeom prst="rect">
+                      <a:avLst/>
+                    </a:prstGeom>
+                    <a:noFill/>
+                    <a:ln>
+                      <a:noFill/>
+                    </a:ln>
+                  </pic:spPr>
+                </pic:pic>
+              </a:graphicData>
+            </a:graphic>
+          </wp:inline>
+        </w:drawing>
+      </w:r>
+    </w:p>
     <w:sectPr>
-      <w:footerReference w:type="default" r:id="rId12"/>
-      <w:footerReference w:type="first" r:id="rId13"/>
+      <w:footerReference w:type="default" r:id="rId15"/>
+      <w:footerReference w:type="first" r:id="rId16"/>
       <w:pgSz w:w="11906" w:h="16838"/>
       <w:pgMar w:top="1417" w:right="1417" w:bottom="1417" w:left="1417" w:header="708" w:footer="708" w:gutter="0"/>
       <w:pgNumType w:start="0"/>
@@ -1369,6 +2899,7 @@
         <w:docPartUnique/>
       </w:docPartObj>
     </w:sdtPr>
+    <w:sdtEndPr/>
     <w:sdtContent>
       <w:p>
         <w:pPr>
@@ -1546,6 +3077,7 @@
         <w:docPartUnique/>
       </w:docPartObj>
     </w:sdtPr>
+    <w:sdtEndPr/>
     <w:sdtContent>
       <w:p>
         <w:pPr>
@@ -2637,7 +4169,7 @@
 </file>
 
 <file path=customXml/itemProps2.xml><?xml version="1.0" encoding="utf-8"?>
-<ds:datastoreItem xmlns:ds="http://schemas.openxmlformats.org/officeDocument/2006/customXml" ds:itemID="{93FD159F-734F-4604-B6C7-C20840C936DA}">
+<ds:datastoreItem xmlns:ds="http://schemas.openxmlformats.org/officeDocument/2006/customXml" ds:itemID="{89ED7E9E-ACAE-417F-B35B-B75F791D27F7}">
   <ds:schemaRefs>
     <ds:schemaRef ds:uri="http://schemas.openxmlformats.org/officeDocument/2006/bibliography"/>
   </ds:schemaRefs>

</xml_diff>